<commit_message>
Pretty much the final version of the document
</commit_message>
<xml_diff>
--- a/docs/Assignment 2.docx
+++ b/docs/Assignment 2.docx
@@ -517,10 +517,7 @@
     </w:p>
     <w:p>
       <w:r>
-        <w:t>The user that had the highest play time total among all their games was also</w:t>
-      </w:r>
-      <w:r>
-        <w:t xml:space="preserve"> </w:t>
+        <w:t xml:space="preserve">The user that had the highest play time total among all their games was also </w:t>
       </w:r>
       <w:r>
         <w:rPr>
@@ -530,10 +527,7 @@
         <w:t>[U][A]-VampeD</w:t>
       </w:r>
       <w:r>
-        <w:t>.</w:t>
-      </w:r>
-      <w:r>
-        <w:t xml:space="preserve"> The total </w:t>
+        <w:t xml:space="preserve">. The total </w:t>
       </w:r>
       <w:r>
         <w:t xml:space="preserve">playtime for this user was </w:t>
@@ -1119,13 +1113,7 @@
             <w:rPr>
               <w:rFonts w:ascii="Cambria Math" w:hAnsi="Cambria Math"/>
             </w:rPr>
-            <m:t xml:space="preserve"> </m:t>
-          </m:r>
-          <m:r>
-            <w:rPr>
-              <w:rFonts w:ascii="Cambria Math" w:hAnsi="Cambria Math"/>
-            </w:rPr>
-            <m:t>≡ User</m:t>
+            <m:t xml:space="preserve"> ≡ User</m:t>
           </m:r>
           <m:sSub>
             <m:sSubPr>
@@ -1732,10 +1720,7 @@
         <w:t>.32 minute increase</w:t>
       </w:r>
       <w:r>
-        <w:t xml:space="preserve"> in total playtime on average.</w:t>
-      </w:r>
-      <w:r>
-        <w:t xml:space="preserve"> </w:t>
+        <w:t xml:space="preserve"> in total playtime on average. </w:t>
       </w:r>
       <w:r>
         <w:rPr>
@@ -1786,49 +1771,444 @@
       <w:r>
         <w:t>.</w:t>
       </w:r>
+    </w:p>
+    <w:p>
+      <w:pPr>
+        <w:pStyle w:val="Heading3"/>
+      </w:pPr>
+      <w:r>
+        <w:t>Spark Analysis</w:t>
+      </w:r>
+    </w:p>
+    <w:p>
+      <w:r>
+        <w:t>Most of the questions that I posed involved averages or sums, which means a lot of group-by are being performed. After performing these group-bys, aggregation is called on each group. One issue with group-bys with Spark is that it causes a shuffle. It causes extra data to keep track of these groupings. To reduce this overhead, I should have reduced the size of my data selecting only the necessary data.</w:t>
+      </w:r>
+    </w:p>
+    <w:p>
+      <w:r>
+        <w:t>Another element that I consistently used was transformation operations. I performed multiple filters and joins and stored those DataFrames. These operations can create new DataFrames, which can lead to more storage usage (which is bad for large datasets).</w:t>
+      </w:r>
+    </w:p>
+    <w:p>
+      <w:r>
+        <w:t>Lastly, another thing that I could improve on is using less variables if possible. Spark seems to optimize DataFrame query plans, regardless of order, by Spark’s catalyst optimizer. One way that I disrupted this plan was by storing DataFrames that were only partially evaluated. It does make me question if readability should outweigh performance in the case of Big Data analytics. If I would have leaned away from readability, I could’ve increase performance by chaining all the queries together. This would reduce the necessity of storing more DataFrames and allow the catalyst optimizer to optimize the full query (instead of fragments).</w:t>
+      </w:r>
+    </w:p>
+    <w:p>
+      <w:pPr>
+        <w:pStyle w:val="Heading2"/>
+      </w:pPr>
+      <w:r>
+        <w:t>Conclusion</w:t>
+      </w:r>
+    </w:p>
+    <w:p>
+      <w:r>
+        <w:t>I learned that Spark can handle large amounts of data well. I also learned that I should switch to the Parquet format ASAP when using Spark. The columnar format of these files (along with the other data they store and the native format) perform much better than the CSVs and the connection to SQL Server. Also, the size of the Parquet files vs the CSV is much smaller, which would have allowed me to use a larger amount of data than 3%</w:t>
+      </w:r>
+      <w:r>
+        <w:t>. On top of this knowledge, I got more experience using DataFrames and their syntax. I found that DataFrames were the most performant when dealing with very large datasets from SQL Server (e.g. millions of rows). This usage translated through the transformation of my data to the committed format it is in now.</w:t>
+      </w:r>
+    </w:p>
+    <w:p>
+      <w:r>
+        <w:t xml:space="preserve">Also, I included the whole section about </w:t>
+      </w:r>
+      <w:r>
+        <w:rPr>
+          <w:i/>
+          <w:iCs/>
+        </w:rPr>
+        <w:t>Preparing the Data</w:t>
+      </w:r>
+      <w:r>
+        <w:t xml:space="preserve"> because it was what I spent over half of my time doing with this assignment. I felt that it is important to emphasize the time spent transforming the data into consumable formats since it is also a key factor in Big Data analytics.</w:t>
+      </w:r>
+      <w:r>
+        <w:t xml:space="preserve"> I learned that data can be malleable given the right toolsets and that have basic tests (e.g. row and column counts) can help determine if the integrity of the data has been maintained.</w:t>
+      </w:r>
+    </w:p>
+    <w:p>
+      <w:pPr>
+        <w:pStyle w:val="Heading2"/>
+      </w:pPr>
+      <w:r>
+        <w:t>References</w:t>
+      </w:r>
+    </w:p>
+    <w:p>
+      <w:pPr>
+        <w:ind w:left="720" w:hanging="720"/>
+        <w:rPr>
+          <w:rFonts w:cstheme="minorHAnsi"/>
+        </w:rPr>
+      </w:pPr>
+      <w:r>
+        <w:rPr>
+          <w:rFonts w:cstheme="minorHAnsi"/>
+        </w:rPr>
+        <w:t>[1]</w:t>
+      </w:r>
+      <w:r>
+        <w:rPr>
+          <w:rFonts w:cstheme="minorHAnsi"/>
+        </w:rPr>
+        <w:tab/>
+      </w:r>
+      <w:r>
+        <w:rPr>
+          <w:rFonts w:cstheme="minorHAnsi"/>
+          <w:shd w:val="clear" w:color="auto" w:fill="FFFFFF"/>
+        </w:rPr>
+        <w:t>Liquid Technologies. (n.d.). Liquid Studio. Retrieved May 9, 2020, from https://www.liquid-technologies.com/xml-studio</w:t>
+      </w:r>
+    </w:p>
+    <w:p>
+      <w:pPr>
+        <w:ind w:left="720" w:hanging="720"/>
+        <w:rPr>
+          <w:rFonts w:cstheme="minorHAnsi"/>
+        </w:rPr>
+      </w:pPr>
+      <w:r>
+        <w:rPr>
+          <w:rFonts w:cstheme="minorHAnsi"/>
+        </w:rPr>
+        <w:t>[2]</w:t>
+      </w:r>
+      <w:r>
+        <w:rPr>
+          <w:rFonts w:cstheme="minorHAnsi"/>
+        </w:rPr>
+        <w:tab/>
+      </w:r>
+      <w:r>
+        <w:rPr>
+          <w:rFonts w:cstheme="minorHAnsi"/>
+          <w:shd w:val="clear" w:color="auto" w:fill="FFFFFF"/>
+        </w:rPr>
+        <w:t>MariaDB Foundation. (n.d.). MariaDB Foundation. Retrieved May 9, 2020, from https://mariadb.org/</w:t>
+      </w:r>
+    </w:p>
+    <w:p>
+      <w:pPr>
+        <w:ind w:left="720" w:hanging="720"/>
+        <w:rPr>
+          <w:rFonts w:cstheme="minorHAnsi"/>
+        </w:rPr>
+      </w:pPr>
+      <w:r>
+        <w:rPr>
+          <w:rFonts w:cstheme="minorHAnsi"/>
+        </w:rPr>
+        <w:t>[3]</w:t>
+      </w:r>
+      <w:r>
+        <w:rPr>
+          <w:rFonts w:cstheme="minorHAnsi"/>
+        </w:rPr>
+        <w:tab/>
+      </w:r>
+      <w:r>
+        <w:rPr>
+          <w:rFonts w:cstheme="minorHAnsi"/>
+          <w:shd w:val="clear" w:color="auto" w:fill="FFFFFF"/>
+        </w:rPr>
+        <w:t>yannis. (2011, November 17). What's the difference between MariaDB and MySQL? Retrieved May 9, 2020, from https://softwareengineering.stackexchange.com/a/120224</w:t>
+      </w:r>
+    </w:p>
+    <w:p>
+      <w:pPr>
+        <w:rPr>
+          <w:rFonts w:cstheme="minorHAnsi"/>
+        </w:rPr>
+      </w:pPr>
+      <w:r>
+        <w:rPr>
+          <w:rFonts w:cstheme="minorHAnsi"/>
+        </w:rPr>
+        <w:t>[4]</w:t>
+      </w:r>
+      <w:r>
+        <w:rPr>
+          <w:rFonts w:cstheme="minorHAnsi"/>
+        </w:rPr>
+        <w:tab/>
+      </w:r>
+      <w:r>
+        <w:rPr>
+          <w:rFonts w:cstheme="minorHAnsi"/>
+          <w:shd w:val="clear" w:color="auto" w:fill="FFFFFF"/>
+        </w:rPr>
+        <w:t>Oracle. (n.d.). MySQL. Retrieved May 9, 2020, from https://www.mysql.com/</w:t>
+      </w:r>
+    </w:p>
+    <w:p>
+      <w:pPr>
+        <w:ind w:left="720" w:hanging="720"/>
+        <w:rPr>
+          <w:rFonts w:cstheme="minorHAnsi"/>
+        </w:rPr>
+      </w:pPr>
+      <w:r>
+        <w:rPr>
+          <w:rFonts w:cstheme="minorHAnsi"/>
+        </w:rPr>
+        <w:lastRenderedPageBreak/>
+        <w:t>[5]</w:t>
+      </w:r>
+      <w:r>
+        <w:rPr>
+          <w:rFonts w:cstheme="minorHAnsi"/>
+        </w:rPr>
+        <w:tab/>
+      </w:r>
+      <w:r>
+        <w:rPr>
+          <w:rFonts w:cstheme="minorHAnsi"/>
+          <w:shd w:val="clear" w:color="auto" w:fill="FFFFFF"/>
+        </w:rPr>
+        <w:t>Sqlines. (n.d.). MySQL to Microsoft SQL Server Migration. Retrieved May 9, 2020, from http://www.sqlines.com/mysql-to-sql-server</w:t>
+      </w:r>
+    </w:p>
+    <w:p>
+      <w:pPr>
+        <w:ind w:left="720" w:hanging="720"/>
+        <w:rPr>
+          <w:rFonts w:cstheme="minorHAnsi"/>
+        </w:rPr>
+      </w:pPr>
+      <w:r>
+        <w:rPr>
+          <w:rFonts w:cstheme="minorHAnsi"/>
+        </w:rPr>
+        <w:t>[6]</w:t>
+      </w:r>
+      <w:r>
+        <w:rPr>
+          <w:rFonts w:cstheme="minorHAnsi"/>
+        </w:rPr>
+        <w:tab/>
+      </w:r>
+      <w:r>
+        <w:rPr>
+          <w:rFonts w:cstheme="minorHAnsi"/>
+        </w:rPr>
+        <w:t>O'Neill, M., Wu, J., Vaziripour, E., &amp; Zappala, D. (n.d.). CONDENSING STEAM: DISTILLING THE DIVERSITY OF GAMER BEHAVIOR. Retrieved April 19, 2020, from https://steam.internet.byu.edu/</w:t>
+      </w:r>
+    </w:p>
+    <w:p>
+      <w:pPr>
+        <w:ind w:left="720" w:hanging="720"/>
+        <w:rPr>
+          <w:rFonts w:cstheme="minorHAnsi"/>
+        </w:rPr>
+      </w:pPr>
+      <w:r>
+        <w:rPr>
+          <w:rFonts w:cstheme="minorHAnsi"/>
+        </w:rPr>
+        <w:t>[7]</w:t>
+      </w:r>
+      <w:r>
+        <w:rPr>
+          <w:rFonts w:cstheme="minorHAnsi"/>
+        </w:rPr>
+        <w:tab/>
+      </w:r>
+      <w:r>
+        <w:rPr>
+          <w:rFonts w:cstheme="minorHAnsi"/>
+          <w:shd w:val="clear" w:color="auto" w:fill="FFFFFF"/>
+        </w:rPr>
+        <w:t>Henry Z. Lo. and Cohen, Joseph Paul “Academic Torrents: Scalable Data Distribution.” Neural Information Processing Systems Challenges in Machine Learning (CiML) Workshop, 2016, http://arxiv.org/abs/1603.04395</w:t>
+      </w:r>
+      <w:r>
+        <w:rPr>
+          <w:rFonts w:cstheme="minorHAnsi"/>
+        </w:rPr>
+        <w:t xml:space="preserve"> </w:t>
+      </w:r>
+    </w:p>
+    <w:p>
+      <w:pPr>
+        <w:ind w:left="720" w:hanging="720"/>
+        <w:rPr>
+          <w:rFonts w:cstheme="minorHAnsi"/>
+        </w:rPr>
+      </w:pPr>
+      <w:r>
+        <w:rPr>
+          <w:rFonts w:cstheme="minorHAnsi"/>
+        </w:rPr>
+        <w:t xml:space="preserve">[8] </w:t>
+      </w:r>
+      <w:r>
+        <w:rPr>
+          <w:rFonts w:cstheme="minorHAnsi"/>
+        </w:rPr>
+        <w:tab/>
+        <w:t xml:space="preserve">Prescott, S. (2019, July 5). The most popular desktop gaming clients, ranked. Retrieved from https://www.pcgamer.com/the-most-popular-desktop-gaming-clients-ranked/ </w:t>
+      </w:r>
+    </w:p>
+    <w:p>
+      <w:pPr>
+        <w:ind w:left="720" w:hanging="720"/>
+        <w:rPr>
+          <w:rFonts w:cstheme="minorHAnsi"/>
+        </w:rPr>
+      </w:pPr>
+      <w:r>
+        <w:rPr>
+          <w:rFonts w:cstheme="minorHAnsi"/>
+        </w:rPr>
+        <w:t xml:space="preserve">[9] </w:t>
+      </w:r>
+      <w:r>
+        <w:rPr>
+          <w:rFonts w:cstheme="minorHAnsi"/>
+        </w:rPr>
+        <w:tab/>
+        <w:t xml:space="preserve">Steam. (2020). Steam, The Ultimate Online Game Platform. Retrieved April 19, 2020, from </w:t>
+      </w:r>
+      <w:r>
+        <w:rPr>
+          <w:rFonts w:cstheme="minorHAnsi"/>
+        </w:rPr>
+        <w:t>https://store.steampowered.com/about/</w:t>
+      </w:r>
+    </w:p>
+    <w:p>
+      <w:pPr>
+        <w:ind w:left="720" w:hanging="720"/>
+        <w:rPr>
+          <w:rFonts w:cstheme="minorHAnsi"/>
+        </w:rPr>
+      </w:pPr>
+      <w:r>
+        <w:rPr>
+          <w:rFonts w:cstheme="minorHAnsi"/>
+        </w:rPr>
+        <w:t>[10]</w:t>
+      </w:r>
+      <w:r>
+        <w:rPr>
+          <w:rFonts w:cstheme="minorHAnsi"/>
+        </w:rPr>
+        <w:tab/>
+      </w:r>
+      <w:r>
+        <w:rPr>
+          <w:rFonts w:cstheme="minorHAnsi"/>
+          <w:shd w:val="clear" w:color="auto" w:fill="FFFFFF"/>
+        </w:rPr>
+        <w:t>ICT, P., &amp; ERD Concepts. (n.d.). DB Toolbox. Retrieved May 9, 2020, from https://www.erdconcepts.com/dbtoolbox.html</w:t>
+      </w:r>
+    </w:p>
+    <w:p>
+      <w:pPr>
+        <w:ind w:left="720" w:hanging="720"/>
+        <w:rPr>
+          <w:rFonts w:cstheme="minorHAnsi"/>
+        </w:rPr>
+      </w:pPr>
+      <w:r>
+        <w:rPr>
+          <w:rFonts w:cstheme="minorHAnsi"/>
+        </w:rPr>
+        <w:t>[11]</w:t>
+      </w:r>
+      <w:r>
+        <w:rPr>
+          <w:rFonts w:cstheme="minorHAnsi"/>
+        </w:rPr>
+        <w:tab/>
+      </w:r>
+      <w:r>
+        <w:rPr>
+          <w:rFonts w:cstheme="minorHAnsi"/>
+          <w:shd w:val="clear" w:color="auto" w:fill="FFFFFF"/>
+        </w:rPr>
+        <w:t>Apache Software Foundation. (n.d.). Parquet. Retrieved May 9, 2020, from https://parquet.apache.org/documentation/latest/</w:t>
+      </w:r>
+    </w:p>
+    <w:p>
+      <w:pPr>
+        <w:ind w:left="720" w:hanging="720"/>
+        <w:rPr>
+          <w:rFonts w:cstheme="minorHAnsi"/>
+        </w:rPr>
+      </w:pPr>
+      <w:r>
+        <w:rPr>
+          <w:rFonts w:cstheme="minorHAnsi"/>
+        </w:rPr>
+        <w:t>[12]</w:t>
+      </w:r>
+      <w:r>
+        <w:rPr>
+          <w:rFonts w:cstheme="minorHAnsi"/>
+        </w:rPr>
+        <w:tab/>
+      </w:r>
+      <w:r>
+        <w:rPr>
+          <w:rFonts w:cstheme="minorHAnsi"/>
+          <w:shd w:val="clear" w:color="auto" w:fill="FFFFFF"/>
+        </w:rPr>
+        <w:t>Damji, J. (2016, July 14). A Tale of Three Apache Spark APIs: RDDs vs DataFrames and Datasets. Retrieved May 9, 2020, from https://databricks.com/blog/2016/07/14/a-tale-of-three-apache-spark-apis-rdds-dataframes-and-datasets.html</w:t>
+      </w:r>
+    </w:p>
+    <w:p>
+      <w:pPr>
+        <w:ind w:left="720" w:hanging="720"/>
+        <w:rPr>
+          <w:rFonts w:cstheme="minorHAnsi"/>
+          <w:shd w:val="clear" w:color="auto" w:fill="FFFFFF"/>
+        </w:rPr>
+      </w:pPr>
+      <w:r>
+        <w:rPr>
+          <w:rFonts w:cstheme="minorHAnsi"/>
+        </w:rPr>
+        <w:t>[13]</w:t>
+      </w:r>
+      <w:r>
+        <w:rPr>
+          <w:rFonts w:cstheme="minorHAnsi"/>
+        </w:rPr>
+        <w:tab/>
+      </w:r>
+      <w:r>
+        <w:rPr>
+          <w:rFonts w:cstheme="minorHAnsi"/>
+          <w:shd w:val="clear" w:color="auto" w:fill="FFFFFF"/>
+        </w:rPr>
+        <w:t>Cohen, Joseph Paul, and Henry Z. Lo. “Academic Torrents: A Community-Maintained Distributed Repository.” Annual Conference of the Extreme Science and Engineering Discovery Environment, 2014, </w:t>
+      </w:r>
+      <w:r>
+        <w:rPr>
+          <w:rFonts w:cstheme="minorHAnsi"/>
+          <w:shd w:val="clear" w:color="auto" w:fill="FFFFFF"/>
+        </w:rPr>
+        <w:t>http://doi.org/10.1145</w:t>
+      </w:r>
       <w:bookmarkStart w:id="0" w:name="_GoBack"/>
       <w:bookmarkEnd w:id="0"/>
-    </w:p>
-    <w:p>
-      <w:pPr>
-        <w:pStyle w:val="Heading2"/>
-      </w:pPr>
-      <w:r>
-        <w:t>Conclusion</w:t>
-      </w:r>
-    </w:p>
-    <w:p>
-      <w:r>
-        <w:t>I learned that Spark can handle large amounts of data well. I also learned that I should switch to the Parquet format ASAP when using Spark. The columnar format of these files (along with the other data they store and the native format) perform much better than the CSVs and the connection to SQL Server. Also, the size of the Parquet files vs the CSV is much smaller, which would have allowed me to use a larger amount of data than 3%</w:t>
-      </w:r>
-      <w:r>
-        <w:t>. On top of this knowledge, I got more experience using DataFrames and their syntax. I found that DataFrames were the most performant when dealing with very large datasets from SQL Server (e.g. millions of rows). This usage translated through the transformation of my data to the committed format it is in now.</w:t>
-      </w:r>
-    </w:p>
-    <w:p>
-      <w:r>
-        <w:t xml:space="preserve">Also, I included the whole section about </w:t>
-      </w:r>
-      <w:r>
-        <w:rPr>
-          <w:i/>
-          <w:iCs/>
-        </w:rPr>
-        <w:t>Preparing the Data</w:t>
-      </w:r>
-      <w:r>
-        <w:t xml:space="preserve"> because it was what I spent over half of my time doing with this assignment. I felt that it is important to emphasize the time spent transforming the data into consumable formats since it is also a key factor in Big Data analytics.</w:t>
-      </w:r>
-      <w:r>
-        <w:t xml:space="preserve"> I learned that data can be malleable given the right toolsets and that have basic tests (e.g. row and column counts) can help determine if the integrity of the data has been maintained.</w:t>
-      </w:r>
-    </w:p>
-    <w:p>
-      <w:pPr>
-        <w:pStyle w:val="Heading2"/>
-      </w:pPr>
-      <w:r>
-        <w:t>References</w:t>
+      <w:r>
+        <w:rPr>
+          <w:rFonts w:cstheme="minorHAnsi"/>
+          <w:shd w:val="clear" w:color="auto" w:fill="FFFFFF"/>
+        </w:rPr>
+        <w:t>/2616498.2616528</w:t>
+      </w:r>
+      <w:r>
+        <w:rPr>
+          <w:rFonts w:cstheme="minorHAnsi"/>
+          <w:shd w:val="clear" w:color="auto" w:fill="FFFFFF"/>
+        </w:rPr>
+        <w:t>.</w:t>
       </w:r>
     </w:p>
     <w:p>
@@ -1841,378 +2221,23 @@
       <w:r>
         <w:rPr>
           <w:rFonts w:cstheme="minorHAnsi"/>
-        </w:rPr>
-        <w:t>[1]</w:t>
-      </w:r>
-      <w:r>
-        <w:rPr>
-          <w:rFonts w:cstheme="minorHAnsi"/>
+          <w:shd w:val="clear" w:color="auto" w:fill="FFFFFF"/>
+        </w:rPr>
+        <w:t>[14]</w:t>
+      </w:r>
+      <w:r>
+        <w:rPr>
+          <w:rFonts w:cstheme="minorHAnsi"/>
+          <w:shd w:val="clear" w:color="auto" w:fill="FFFFFF"/>
         </w:rPr>
         <w:tab/>
       </w:r>
       <w:r>
         <w:rPr>
-          <w:rFonts w:cstheme="minorHAnsi"/>
+          <w:color w:val="333333"/>
           <w:shd w:val="clear" w:color="auto" w:fill="FFFFFF"/>
         </w:rPr>
-        <w:t>Liquid Technologies. (n.d.). Liquid Studio. Retrieved May 9, 2020, from https://www.liquid-technologies.com/xml-studio</w:t>
-      </w:r>
-    </w:p>
-    <w:p>
-      <w:pPr>
-        <w:ind w:left="720" w:hanging="720"/>
-        <w:rPr>
-          <w:rFonts w:cstheme="minorHAnsi"/>
-        </w:rPr>
-      </w:pPr>
-      <w:r>
-        <w:rPr>
-          <w:rFonts w:cstheme="minorHAnsi"/>
-        </w:rPr>
-        <w:t>[2]</w:t>
-      </w:r>
-      <w:r>
-        <w:rPr>
-          <w:rFonts w:cstheme="minorHAnsi"/>
-        </w:rPr>
-        <w:tab/>
-      </w:r>
-      <w:r>
-        <w:rPr>
-          <w:rFonts w:cstheme="minorHAnsi"/>
-          <w:shd w:val="clear" w:color="auto" w:fill="FFFFFF"/>
-        </w:rPr>
-        <w:t>MariaDB Foundation. (n.d.). MariaDB Foundation. Retrieved May 9, 2020, from https://mariadb.org/</w:t>
-      </w:r>
-    </w:p>
-    <w:p>
-      <w:pPr>
-        <w:ind w:left="720" w:hanging="720"/>
-        <w:rPr>
-          <w:rFonts w:cstheme="minorHAnsi"/>
-        </w:rPr>
-      </w:pPr>
-      <w:r>
-        <w:rPr>
-          <w:rFonts w:cstheme="minorHAnsi"/>
-        </w:rPr>
-        <w:t>[3]</w:t>
-      </w:r>
-      <w:r>
-        <w:rPr>
-          <w:rFonts w:cstheme="minorHAnsi"/>
-        </w:rPr>
-        <w:tab/>
-      </w:r>
-      <w:r>
-        <w:rPr>
-          <w:rFonts w:cstheme="minorHAnsi"/>
-          <w:shd w:val="clear" w:color="auto" w:fill="FFFFFF"/>
-        </w:rPr>
-        <w:t>yannis. (2011, November 17). What's the difference between MariaDB and MySQL? Retrieved May 9, 2020, from https://softwareengineering.stackexchange.com/a/120224</w:t>
-      </w:r>
-    </w:p>
-    <w:p>
-      <w:pPr>
-        <w:rPr>
-          <w:rFonts w:cstheme="minorHAnsi"/>
-        </w:rPr>
-      </w:pPr>
-      <w:r>
-        <w:rPr>
-          <w:rFonts w:cstheme="minorHAnsi"/>
-        </w:rPr>
-        <w:t>[4]</w:t>
-      </w:r>
-      <w:r>
-        <w:rPr>
-          <w:rFonts w:cstheme="minorHAnsi"/>
-        </w:rPr>
-        <w:tab/>
-      </w:r>
-      <w:r>
-        <w:rPr>
-          <w:rFonts w:cstheme="minorHAnsi"/>
-          <w:shd w:val="clear" w:color="auto" w:fill="FFFFFF"/>
-        </w:rPr>
-        <w:t>Oracle. (n.d.). MySQL. Retrieved May 9, 2020, from https://www.mysql.com/</w:t>
-      </w:r>
-    </w:p>
-    <w:p>
-      <w:pPr>
-        <w:ind w:left="720" w:hanging="720"/>
-        <w:rPr>
-          <w:rFonts w:cstheme="minorHAnsi"/>
-        </w:rPr>
-      </w:pPr>
-      <w:r>
-        <w:rPr>
-          <w:rFonts w:cstheme="minorHAnsi"/>
-        </w:rPr>
-        <w:t>[5]</w:t>
-      </w:r>
-      <w:r>
-        <w:rPr>
-          <w:rFonts w:cstheme="minorHAnsi"/>
-        </w:rPr>
-        <w:tab/>
-      </w:r>
-      <w:r>
-        <w:rPr>
-          <w:rFonts w:cstheme="minorHAnsi"/>
-          <w:shd w:val="clear" w:color="auto" w:fill="FFFFFF"/>
-        </w:rPr>
-        <w:t>Sqlines. (n.d.). MySQL to Microsoft SQL Server Migration. Retrieved May 9, 2020, from http://www.sqlines.com/mysql-to-sql-server</w:t>
-      </w:r>
-    </w:p>
-    <w:p>
-      <w:pPr>
-        <w:ind w:left="720" w:hanging="720"/>
-        <w:rPr>
-          <w:rFonts w:cstheme="minorHAnsi"/>
-        </w:rPr>
-      </w:pPr>
-      <w:r>
-        <w:rPr>
-          <w:rFonts w:cstheme="minorHAnsi"/>
-        </w:rPr>
-        <w:t>[6]</w:t>
-      </w:r>
-      <w:r>
-        <w:rPr>
-          <w:rFonts w:cstheme="minorHAnsi"/>
-        </w:rPr>
-        <w:tab/>
-      </w:r>
-      <w:r>
-        <w:rPr>
-          <w:rFonts w:cstheme="minorHAnsi"/>
-        </w:rPr>
-        <w:t>O'Neill, M., Wu, J., Vaziripour, E., &amp; Zappala, D. (n.d.). CONDENSING STEAM: DISTILLING THE DIVERSITY OF GAMER BEHAVIOR. Retrieved April 19, 2020, from https://steam.internet.byu.edu/</w:t>
-      </w:r>
-    </w:p>
-    <w:p>
-      <w:pPr>
-        <w:ind w:left="720" w:hanging="720"/>
-        <w:rPr>
-          <w:rFonts w:cstheme="minorHAnsi"/>
-        </w:rPr>
-      </w:pPr>
-      <w:r>
-        <w:rPr>
-          <w:rFonts w:cstheme="minorHAnsi"/>
-        </w:rPr>
-        <w:t>[7]</w:t>
-      </w:r>
-      <w:r>
-        <w:rPr>
-          <w:rFonts w:cstheme="minorHAnsi"/>
-        </w:rPr>
-        <w:tab/>
-      </w:r>
-      <w:r>
-        <w:rPr>
-          <w:rFonts w:cstheme="minorHAnsi"/>
-          <w:shd w:val="clear" w:color="auto" w:fill="FFFFFF"/>
-        </w:rPr>
-        <w:t>Henry Z. Lo. and Cohen, Joseph Paul “Academic Torrents: Scalable Data Distribution.” Neural Information Processing Systems Challenges in Machine Learning (CiML) Workshop, 2016, http://arxiv.org/abs/1603.04395</w:t>
-      </w:r>
-      <w:r>
-        <w:rPr>
-          <w:rFonts w:cstheme="minorHAnsi"/>
-        </w:rPr>
-        <w:t xml:space="preserve"> </w:t>
-      </w:r>
-    </w:p>
-    <w:p>
-      <w:pPr>
-        <w:ind w:left="720" w:hanging="720"/>
-        <w:rPr>
-          <w:rFonts w:cstheme="minorHAnsi"/>
-        </w:rPr>
-      </w:pPr>
-      <w:r>
-        <w:rPr>
-          <w:rFonts w:cstheme="minorHAnsi"/>
-        </w:rPr>
-        <w:t>[</w:t>
-      </w:r>
-      <w:r>
-        <w:rPr>
-          <w:rFonts w:cstheme="minorHAnsi"/>
-        </w:rPr>
-        <w:t>8</w:t>
-      </w:r>
-      <w:r>
-        <w:rPr>
-          <w:rFonts w:cstheme="minorHAnsi"/>
-        </w:rPr>
-        <w:t xml:space="preserve">] </w:t>
-      </w:r>
-      <w:r>
-        <w:rPr>
-          <w:rFonts w:cstheme="minorHAnsi"/>
-        </w:rPr>
-        <w:tab/>
-      </w:r>
-      <w:r>
-        <w:rPr>
-          <w:rFonts w:cstheme="minorHAnsi"/>
-        </w:rPr>
-        <w:t xml:space="preserve">Prescott, S. (2019, July 5). The most popular desktop gaming clients, ranked. Retrieved from https://www.pcgamer.com/the-most-popular-desktop-gaming-clients-ranked/ </w:t>
-      </w:r>
-    </w:p>
-    <w:p>
-      <w:pPr>
-        <w:ind w:left="720" w:hanging="720"/>
-        <w:rPr>
-          <w:rFonts w:cstheme="minorHAnsi"/>
-        </w:rPr>
-      </w:pPr>
-      <w:r>
-        <w:rPr>
-          <w:rFonts w:cstheme="minorHAnsi"/>
-        </w:rPr>
-        <w:t>[</w:t>
-      </w:r>
-      <w:r>
-        <w:rPr>
-          <w:rFonts w:cstheme="minorHAnsi"/>
-        </w:rPr>
-        <w:t>9</w:t>
-      </w:r>
-      <w:r>
-        <w:rPr>
-          <w:rFonts w:cstheme="minorHAnsi"/>
-        </w:rPr>
-        <w:t xml:space="preserve">] </w:t>
-      </w:r>
-      <w:r>
-        <w:rPr>
-          <w:rFonts w:cstheme="minorHAnsi"/>
-        </w:rPr>
-        <w:tab/>
-      </w:r>
-      <w:r>
-        <w:rPr>
-          <w:rFonts w:cstheme="minorHAnsi"/>
-        </w:rPr>
-        <w:t xml:space="preserve">Steam. (2020). Steam, The Ultimate Online Game Platform. Retrieved April 19, 2020, from </w:t>
-      </w:r>
-      <w:r>
-        <w:rPr>
-          <w:rFonts w:cstheme="minorHAnsi"/>
-        </w:rPr>
-        <w:t>https://store.steampowered.com/about/</w:t>
-      </w:r>
-    </w:p>
-    <w:p>
-      <w:pPr>
-        <w:ind w:left="720" w:hanging="720"/>
-        <w:rPr>
-          <w:rFonts w:cstheme="minorHAnsi"/>
-        </w:rPr>
-      </w:pPr>
-      <w:r>
-        <w:rPr>
-          <w:rFonts w:cstheme="minorHAnsi"/>
-        </w:rPr>
-        <w:lastRenderedPageBreak/>
-        <w:t>[10]</w:t>
-      </w:r>
-      <w:r>
-        <w:rPr>
-          <w:rFonts w:cstheme="minorHAnsi"/>
-        </w:rPr>
-        <w:tab/>
-      </w:r>
-      <w:r>
-        <w:rPr>
-          <w:rFonts w:cstheme="minorHAnsi"/>
-          <w:shd w:val="clear" w:color="auto" w:fill="FFFFFF"/>
-        </w:rPr>
-        <w:t>ICT, P., &amp; ERD Concepts. (n.d.). DB Toolbox. Retrieved May 9, 2020, from https://www.erdconcepts.com/dbtoolbox.html</w:t>
-      </w:r>
-    </w:p>
-    <w:p>
-      <w:pPr>
-        <w:ind w:left="720" w:hanging="720"/>
-        <w:rPr>
-          <w:rFonts w:cstheme="minorHAnsi"/>
-        </w:rPr>
-      </w:pPr>
-      <w:r>
-        <w:rPr>
-          <w:rFonts w:cstheme="minorHAnsi"/>
-        </w:rPr>
-        <w:t>[11]</w:t>
-      </w:r>
-      <w:r>
-        <w:rPr>
-          <w:rFonts w:cstheme="minorHAnsi"/>
-        </w:rPr>
-        <w:tab/>
-      </w:r>
-      <w:r>
-        <w:rPr>
-          <w:rFonts w:cstheme="minorHAnsi"/>
-          <w:shd w:val="clear" w:color="auto" w:fill="FFFFFF"/>
-        </w:rPr>
-        <w:t>Apache Software Foundation. (n.d.). Parquet. Retrieved May 9, 2020, from https://parquet.apache.org/documentation/latest/</w:t>
-      </w:r>
-    </w:p>
-    <w:p>
-      <w:pPr>
-        <w:ind w:left="720" w:hanging="720"/>
-        <w:rPr>
-          <w:rFonts w:cstheme="minorHAnsi"/>
-        </w:rPr>
-      </w:pPr>
-      <w:r>
-        <w:rPr>
-          <w:rFonts w:cstheme="minorHAnsi"/>
-        </w:rPr>
-        <w:t>[12]</w:t>
-      </w:r>
-      <w:r>
-        <w:rPr>
-          <w:rFonts w:cstheme="minorHAnsi"/>
-        </w:rPr>
-        <w:tab/>
-      </w:r>
-      <w:r>
-        <w:rPr>
-          <w:rFonts w:cstheme="minorHAnsi"/>
-          <w:shd w:val="clear" w:color="auto" w:fill="FFFFFF"/>
-        </w:rPr>
-        <w:t>Damji, J. (2016, July 14). A Tale of Three Apache Spark APIs: RDDs vs DataFrames and Datasets. Retrieved May 9, 2020, from https://databricks.com/blog/2016/07/14/a-tale-of-three-apache-spark-apis-rdds-dataframes-and-datasets.html</w:t>
-      </w:r>
-    </w:p>
-    <w:p>
-      <w:pPr>
-        <w:ind w:left="720" w:hanging="720"/>
-        <w:rPr>
-          <w:rFonts w:cstheme="minorHAnsi"/>
-        </w:rPr>
-      </w:pPr>
-      <w:r>
-        <w:rPr>
-          <w:rFonts w:cstheme="minorHAnsi"/>
-        </w:rPr>
-        <w:t>[13]</w:t>
-      </w:r>
-      <w:r>
-        <w:rPr>
-          <w:rFonts w:cstheme="minorHAnsi"/>
-        </w:rPr>
-        <w:tab/>
-      </w:r>
-      <w:r>
-        <w:rPr>
-          <w:rFonts w:cstheme="minorHAnsi"/>
-          <w:shd w:val="clear" w:color="auto" w:fill="FFFFFF"/>
-        </w:rPr>
-        <w:t>Cohen, Joseph Paul, and Henry Z. Lo. “Academic Torrents: A Community-Maintained Distributed Repository.” Annual Conference of the Extreme Science and Engineering Discovery Environment, 2014, http://doi.org/10.1145/2616498.2616528.</w:t>
+        <w:t>Bhatia, S. (2018, October 6). Catalyst Optimizer : The Power of Spark SQL. Retrieved May 9, 2020, from https://medium.com/@Shkha_24/catalyst-optimizer-the-power-of-spark-sql-cad8af46097f</w:t>
       </w:r>
     </w:p>
     <w:p/>

</xml_diff>